<commit_message>
calculate the mean accuracy
</commit_message>
<xml_diff>
--- a/Assignment-4/Programming Assignment 4.docx
+++ b/Assignment-4/Programming Assignment 4.docx
@@ -7,22 +7,22 @@
         <w:spacing w:before="100" w:beforeAutospacing="1" w:after="100" w:afterAutospacing="1" w:line="240" w:lineRule="auto"/>
         <w:outlineLvl w:val="1"/>
         <w:rPr>
-          <w:rFonts w:ascii="Times New Roman" w:eastAsia="Times New Roman" w:hAnsi="Times New Roman" w:cs="Times New Roman"/>
+          <w:rFonts w:eastAsia="Times New Roman" w:cstheme="minorHAnsi"/>
           <w:b/>
           <w:bCs/>
           <w:color w:val="000000"/>
-          <w:sz w:val="36"/>
-          <w:szCs w:val="36"/>
-        </w:rPr>
-      </w:pPr>
-      <w:r>
-        <w:rPr>
-          <w:rFonts w:ascii="Times New Roman" w:eastAsia="Times New Roman" w:hAnsi="Times New Roman" w:cs="Times New Roman"/>
+          <w:sz w:val="24"/>
+          <w:szCs w:val="24"/>
+        </w:rPr>
+      </w:pPr>
+      <w:r>
+        <w:rPr>
+          <w:rFonts w:eastAsia="Times New Roman" w:cstheme="minorHAnsi"/>
           <w:b/>
           <w:bCs/>
           <w:color w:val="000000"/>
-          <w:sz w:val="36"/>
-          <w:szCs w:val="36"/>
+          <w:sz w:val="24"/>
+          <w:szCs w:val="24"/>
         </w:rPr>
         <w:t>Assignment 4</w:t>
       </w:r>
@@ -31,139 +31,40 @@
       <w:pPr>
         <w:spacing w:before="100" w:beforeAutospacing="1" w:after="100" w:afterAutospacing="1" w:line="240" w:lineRule="auto"/>
         <w:rPr>
-          <w:rFonts w:ascii="Times New Roman" w:eastAsia="Times New Roman" w:hAnsi="Times New Roman" w:cs="Times New Roman"/>
-          <w:color w:val="000000"/>
-          <w:sz w:val="27"/>
-          <w:szCs w:val="27"/>
-        </w:rPr>
-      </w:pPr>
-      <w:r>
-        <w:rPr>
-          <w:rFonts w:ascii="Times New Roman" w:eastAsia="Times New Roman" w:hAnsi="Times New Roman" w:cs="Times New Roman"/>
-          <w:color w:val="000000"/>
-          <w:sz w:val="27"/>
-          <w:szCs w:val="27"/>
-        </w:rPr>
-        <w:t xml:space="preserve">In this assignment you are </w:t>
-      </w:r>
-      <w:r>
-        <w:rPr>
-          <w:rFonts w:ascii="Times New Roman" w:eastAsia="Times New Roman" w:hAnsi="Times New Roman" w:cs="Times New Roman"/>
-          <w:color w:val="000000"/>
-          <w:sz w:val="27"/>
-          <w:szCs w:val="27"/>
-        </w:rPr>
-        <w:t>to create a sentiment analysis classifier using the Natural Language Toolkit classifier module</w:t>
-      </w:r>
-      <w:r>
-        <w:rPr>
-          <w:rFonts w:ascii="Times New Roman" w:eastAsia="Times New Roman" w:hAnsi="Times New Roman" w:cs="Times New Roman"/>
-          <w:color w:val="000000"/>
-          <w:sz w:val="27"/>
-          <w:szCs w:val="27"/>
-        </w:rPr>
-        <w:t xml:space="preserve">.  As training </w:t>
-      </w:r>
-      <w:r>
-        <w:rPr>
-          <w:rFonts w:ascii="Times New Roman" w:eastAsia="Times New Roman" w:hAnsi="Times New Roman" w:cs="Times New Roman"/>
-          <w:color w:val="000000"/>
-          <w:sz w:val="27"/>
-          <w:szCs w:val="27"/>
-        </w:rPr>
-        <w:t xml:space="preserve">and test </w:t>
-      </w:r>
-      <w:r>
-        <w:rPr>
-          <w:rFonts w:ascii="Times New Roman" w:eastAsia="Times New Roman" w:hAnsi="Times New Roman" w:cs="Times New Roman"/>
-          <w:color w:val="000000"/>
-          <w:sz w:val="27"/>
-          <w:szCs w:val="27"/>
-        </w:rPr>
-        <w:t xml:space="preserve">data, </w:t>
-      </w:r>
-      <w:r>
-        <w:rPr>
-          <w:rFonts w:ascii="Times New Roman" w:eastAsia="Times New Roman" w:hAnsi="Times New Roman" w:cs="Times New Roman"/>
-          <w:color w:val="000000"/>
-          <w:sz w:val="27"/>
-          <w:szCs w:val="27"/>
-        </w:rPr>
-        <w:t>use the Movie Reviews C</w:t>
-      </w:r>
-      <w:r>
-        <w:rPr>
-          <w:rFonts w:ascii="Times New Roman" w:eastAsia="Times New Roman" w:hAnsi="Times New Roman" w:cs="Times New Roman"/>
-          <w:color w:val="000000"/>
-          <w:sz w:val="27"/>
-          <w:szCs w:val="27"/>
-        </w:rPr>
-        <w:t>orpus provided by NLTK</w:t>
-      </w:r>
-      <w:r>
-        <w:rPr>
-          <w:rFonts w:ascii="Times New Roman" w:eastAsia="Times New Roman" w:hAnsi="Times New Roman" w:cs="Times New Roman"/>
-          <w:color w:val="000000"/>
-          <w:sz w:val="27"/>
-          <w:szCs w:val="27"/>
-        </w:rPr>
-        <w:t xml:space="preserve">. </w:t>
-      </w:r>
-      <w:r>
-        <w:rPr>
-          <w:rFonts w:ascii="Times New Roman" w:eastAsia="Times New Roman" w:hAnsi="Times New Roman" w:cs="Times New Roman"/>
-          <w:color w:val="000000"/>
-          <w:sz w:val="27"/>
-          <w:szCs w:val="27"/>
-        </w:rPr>
-        <w:t xml:space="preserve">Write a short report describing </w:t>
-      </w:r>
-      <w:r>
-        <w:rPr>
-          <w:rFonts w:ascii="Times New Roman" w:eastAsia="Times New Roman" w:hAnsi="Times New Roman" w:cs="Times New Roman"/>
-          <w:color w:val="000000"/>
-          <w:sz w:val="27"/>
-          <w:szCs w:val="27"/>
-        </w:rPr>
-        <w:t>what you did an</w:t>
-      </w:r>
-      <w:r>
-        <w:rPr>
-          <w:rFonts w:ascii="Times New Roman" w:eastAsia="Times New Roman" w:hAnsi="Times New Roman" w:cs="Times New Roman"/>
-          <w:color w:val="000000"/>
-          <w:sz w:val="27"/>
-          <w:szCs w:val="27"/>
-        </w:rPr>
-        <w:t>d</w:t>
-      </w:r>
-      <w:r>
-        <w:rPr>
-          <w:rFonts w:ascii="Times New Roman" w:eastAsia="Times New Roman" w:hAnsi="Times New Roman" w:cs="Times New Roman"/>
-          <w:color w:val="000000"/>
-          <w:sz w:val="27"/>
-          <w:szCs w:val="27"/>
-        </w:rPr>
-        <w:t xml:space="preserve"> why. See the sections below for more details on what to include in the report.</w:t>
-      </w:r>
-    </w:p>
-    <w:p>
-      <w:pPr>
-        <w:spacing w:before="100" w:beforeAutospacing="1" w:after="100" w:afterAutospacing="1" w:line="240" w:lineRule="auto"/>
-        <w:rPr>
-          <w:rFonts w:ascii="Times New Roman" w:eastAsia="Times New Roman" w:hAnsi="Times New Roman" w:cs="Times New Roman"/>
-          <w:color w:val="000000"/>
-          <w:sz w:val="27"/>
-          <w:szCs w:val="27"/>
-        </w:rPr>
-      </w:pPr>
-      <w:r>
-        <w:rPr>
-          <w:rFonts w:ascii="Times New Roman" w:eastAsia="Times New Roman" w:hAnsi="Times New Roman" w:cs="Times New Roman"/>
+          <w:rFonts w:eastAsia="Times New Roman" w:cstheme="minorHAnsi"/>
+          <w:color w:val="000000"/>
+          <w:sz w:val="24"/>
+          <w:szCs w:val="24"/>
+        </w:rPr>
+      </w:pPr>
+      <w:r>
+        <w:rPr>
+          <w:rFonts w:eastAsia="Times New Roman" w:cstheme="minorHAnsi"/>
+          <w:color w:val="000000"/>
+          <w:sz w:val="24"/>
+          <w:szCs w:val="24"/>
+        </w:rPr>
+        <w:t>In this assignment you are to create a sentiment analysis classifier using the Natural Language Toolkit classifier module.  As training and test data, use the Movie Reviews Corpus provided by NLTK. Write a short report describing what you did and why. See the sections below for more details on what to include in the report.</w:t>
+      </w:r>
+    </w:p>
+    <w:p>
+      <w:pPr>
+        <w:spacing w:before="100" w:beforeAutospacing="1" w:after="100" w:afterAutospacing="1" w:line="240" w:lineRule="auto"/>
+        <w:rPr>
+          <w:rFonts w:eastAsia="Times New Roman" w:cstheme="minorHAnsi"/>
+          <w:color w:val="000000"/>
+          <w:sz w:val="24"/>
+          <w:szCs w:val="24"/>
+        </w:rPr>
+      </w:pPr>
+      <w:r>
+        <w:rPr>
+          <w:rFonts w:eastAsia="Times New Roman" w:cstheme="minorHAnsi"/>
           <w:b/>
           <w:bCs/>
           <w:color w:val="000000"/>
-          <w:sz w:val="27"/>
-          <w:szCs w:val="27"/>
+          <w:sz w:val="24"/>
+          <w:szCs w:val="24"/>
         </w:rPr>
         <w:t>Training</w:t>
       </w:r>
@@ -172,66 +73,208 @@
       <w:pPr>
         <w:spacing w:before="100" w:beforeAutospacing="1" w:after="100" w:afterAutospacing="1" w:line="240" w:lineRule="auto"/>
         <w:rPr>
-          <w:rFonts w:ascii="Times New Roman" w:eastAsia="Times New Roman" w:hAnsi="Times New Roman" w:cs="Times New Roman"/>
-          <w:color w:val="000000"/>
-          <w:sz w:val="27"/>
-          <w:szCs w:val="27"/>
-        </w:rPr>
-      </w:pPr>
-      <w:r>
-        <w:rPr>
-          <w:rFonts w:ascii="Times New Roman" w:eastAsia="Times New Roman" w:hAnsi="Times New Roman" w:cs="Times New Roman"/>
-          <w:color w:val="000000"/>
-          <w:sz w:val="27"/>
-          <w:szCs w:val="27"/>
+          <w:rFonts w:eastAsia="Times New Roman" w:cstheme="minorHAnsi"/>
+          <w:color w:val="000000"/>
+          <w:sz w:val="24"/>
+          <w:szCs w:val="24"/>
+        </w:rPr>
+      </w:pPr>
+      <w:r>
+        <w:rPr>
+          <w:rFonts w:eastAsia="Times New Roman" w:cstheme="minorHAnsi"/>
+          <w:color w:val="000000"/>
+          <w:sz w:val="24"/>
+          <w:szCs w:val="24"/>
         </w:rPr>
         <w:t>The </w:t>
       </w:r>
       <w:r>
         <w:rPr>
-          <w:rFonts w:ascii="Times New Roman" w:eastAsia="Times New Roman" w:hAnsi="Times New Roman" w:cs="Times New Roman"/>
-          <w:sz w:val="27"/>
-          <w:szCs w:val="27"/>
-        </w:rPr>
-        <w:t xml:space="preserve">training data consists of </w:t>
-      </w:r>
-      <w:r>
-        <w:rPr>
-          <w:rFonts w:ascii="Times New Roman" w:eastAsia="Times New Roman" w:hAnsi="Times New Roman" w:cs="Times New Roman"/>
-          <w:sz w:val="27"/>
-          <w:szCs w:val="27"/>
-        </w:rPr>
-        <w:t xml:space="preserve">2,000 documents (movie reviews) that have been tagged as </w:t>
-      </w:r>
-      <w:r>
-        <w:rPr>
-          <w:rFonts w:ascii="Times New Roman" w:eastAsia="Times New Roman" w:hAnsi="Times New Roman" w:cs="Times New Roman"/>
-          <w:sz w:val="27"/>
-          <w:szCs w:val="27"/>
-        </w:rPr>
-        <w:t xml:space="preserve">having </w:t>
-      </w:r>
-      <w:r>
-        <w:rPr>
-          <w:rFonts w:ascii="Times New Roman" w:eastAsia="Times New Roman" w:hAnsi="Times New Roman" w:cs="Times New Roman"/>
-          <w:sz w:val="27"/>
-          <w:szCs w:val="27"/>
-        </w:rPr>
-        <w:t>negative or positive</w:t>
-      </w:r>
-      <w:r>
-        <w:rPr>
-          <w:rFonts w:ascii="Times New Roman" w:eastAsia="Times New Roman" w:hAnsi="Times New Roman" w:cs="Times New Roman"/>
-          <w:sz w:val="27"/>
-          <w:szCs w:val="27"/>
-        </w:rPr>
-        <w:t xml:space="preserve"> sentiment</w:t>
-      </w:r>
-      <w:r>
-        <w:rPr>
-          <w:rFonts w:ascii="Times New Roman" w:eastAsia="Times New Roman" w:hAnsi="Times New Roman" w:cs="Times New Roman"/>
-          <w:sz w:val="27"/>
-          <w:szCs w:val="27"/>
+          <w:rFonts w:eastAsia="Times New Roman" w:cstheme="minorHAnsi"/>
+          <w:sz w:val="24"/>
+          <w:szCs w:val="24"/>
+        </w:rPr>
+        <w:t>training data consists of 2,000 documents (movie reviews) that have been tagged as having negative or positive sentiment.</w:t>
+      </w:r>
+    </w:p>
+    <w:p>
+      <w:pPr>
+        <w:spacing w:before="100" w:beforeAutospacing="1" w:after="100" w:afterAutospacing="1" w:line="240" w:lineRule="auto"/>
+        <w:rPr>
+          <w:rFonts w:eastAsia="Times New Roman" w:cstheme="minorHAnsi"/>
+          <w:b/>
+          <w:bCs/>
+          <w:color w:val="000000"/>
+          <w:sz w:val="24"/>
+          <w:szCs w:val="24"/>
+        </w:rPr>
+      </w:pPr>
+      <w:r>
+        <w:rPr>
+          <w:rFonts w:eastAsia="Times New Roman" w:cstheme="minorHAnsi"/>
+          <w:b/>
+          <w:bCs/>
+          <w:color w:val="000000"/>
+          <w:sz w:val="24"/>
+          <w:szCs w:val="24"/>
+        </w:rPr>
+        <w:t xml:space="preserve">Classifier Type </w:t>
+      </w:r>
+    </w:p>
+    <w:p>
+      <w:pPr>
+        <w:spacing w:before="100" w:beforeAutospacing="1" w:after="100" w:afterAutospacing="1" w:line="240" w:lineRule="auto"/>
+        <w:rPr>
+          <w:rFonts w:eastAsia="Times New Roman" w:cstheme="minorHAnsi"/>
+          <w:bCs/>
+          <w:color w:val="000000"/>
+          <w:sz w:val="24"/>
+          <w:szCs w:val="24"/>
+        </w:rPr>
+      </w:pPr>
+      <w:r>
+        <w:rPr>
+          <w:rFonts w:eastAsia="Times New Roman" w:cstheme="minorHAnsi"/>
+          <w:bCs/>
+          <w:color w:val="000000"/>
+          <w:sz w:val="24"/>
+          <w:szCs w:val="24"/>
+        </w:rPr>
+        <w:t xml:space="preserve">You will decide which type of classifier to use. Sticking with Naïve Bayes is fine, as is using the code from Ch.6 as a starting point. Experimenting with different classifiers will earn you 5-10 points of extra credit. If you do this, include the code from all the different classifiers you tried, but indicate which system is your final one. Describe what you did in your report and include the results from using each classifier. </w:t>
+      </w:r>
+    </w:p>
+    <w:p>
+      <w:pPr>
+        <w:spacing w:before="100" w:beforeAutospacing="1" w:after="100" w:afterAutospacing="1" w:line="240" w:lineRule="auto"/>
+        <w:rPr>
+          <w:rFonts w:eastAsia="Times New Roman" w:cstheme="minorHAnsi"/>
+          <w:b/>
+          <w:bCs/>
+          <w:color w:val="000000"/>
+          <w:sz w:val="24"/>
+          <w:szCs w:val="24"/>
+        </w:rPr>
+      </w:pPr>
+      <w:r>
+        <w:rPr>
+          <w:rFonts w:eastAsia="Times New Roman" w:cstheme="minorHAnsi"/>
+          <w:b/>
+          <w:bCs/>
+          <w:color w:val="000000"/>
+          <w:sz w:val="24"/>
+          <w:szCs w:val="24"/>
+        </w:rPr>
+        <w:t>Features</w:t>
+      </w:r>
+    </w:p>
+    <w:p>
+      <w:pPr>
+        <w:spacing w:before="100" w:beforeAutospacing="1" w:after="100" w:afterAutospacing="1" w:line="240" w:lineRule="auto"/>
+        <w:rPr>
+          <w:rFonts w:eastAsia="Times New Roman" w:cstheme="minorHAnsi"/>
+          <w:bCs/>
+          <w:color w:val="000000"/>
+          <w:sz w:val="24"/>
+          <w:szCs w:val="24"/>
+        </w:rPr>
+      </w:pPr>
+      <w:r>
+        <w:rPr>
+          <w:rFonts w:eastAsia="Times New Roman" w:cstheme="minorHAnsi"/>
+          <w:bCs/>
+          <w:color w:val="000000"/>
+          <w:sz w:val="24"/>
+          <w:szCs w:val="24"/>
+        </w:rPr>
+        <w:t xml:space="preserve">You will also decide which features to use, but you should experiment with </w:t>
+      </w:r>
+      <w:r>
+        <w:rPr>
+          <w:rFonts w:eastAsia="Times New Roman" w:cstheme="minorHAnsi"/>
+          <w:b/>
+          <w:bCs/>
+          <w:color w:val="000000"/>
+          <w:sz w:val="24"/>
+          <w:szCs w:val="24"/>
+        </w:rPr>
+        <w:t>at least</w:t>
+      </w:r>
+      <w:r>
+        <w:rPr>
+          <w:rFonts w:eastAsia="Times New Roman" w:cstheme="minorHAnsi"/>
+          <w:bCs/>
+          <w:color w:val="000000"/>
+          <w:sz w:val="24"/>
+          <w:szCs w:val="24"/>
+        </w:rPr>
+        <w:t xml:space="preserve"> </w:t>
+      </w:r>
+      <w:r>
+        <w:rPr>
+          <w:rFonts w:eastAsia="Times New Roman" w:cstheme="minorHAnsi"/>
+          <w:b/>
+          <w:bCs/>
+          <w:color w:val="000000"/>
+          <w:sz w:val="24"/>
+          <w:szCs w:val="24"/>
+        </w:rPr>
+        <w:t>two</w:t>
+      </w:r>
+      <w:r>
+        <w:rPr>
+          <w:rFonts w:eastAsia="Times New Roman" w:cstheme="minorHAnsi"/>
+          <w:bCs/>
+          <w:color w:val="000000"/>
+          <w:sz w:val="24"/>
+          <w:szCs w:val="24"/>
+        </w:rPr>
+        <w:t xml:space="preserve"> types of features not described in Ch. 6, Sect. 1.3. </w:t>
+      </w:r>
+      <w:r>
+        <w:rPr>
+          <w:rFonts w:eastAsia="Times New Roman" w:cstheme="minorHAnsi"/>
+          <w:bCs/>
+          <w:color w:val="000000"/>
+          <w:sz w:val="24"/>
+          <w:szCs w:val="24"/>
+        </w:rPr>
+        <w:t>Your grade will depend in part on the thoughtfulness of the features you try, whether they improve your accuracy or not. You may use supplementary files for features, such as a sentiment vocabulary (but it is not necessary). Be sure to upload these to D2L.</w:t>
+      </w:r>
+    </w:p>
+    <w:p>
+      <w:pPr>
+        <w:spacing w:before="100" w:beforeAutospacing="1" w:after="100" w:afterAutospacing="1" w:line="240" w:lineRule="auto"/>
+        <w:rPr>
+          <w:rFonts w:eastAsia="Times New Roman" w:cstheme="minorHAnsi"/>
+          <w:color w:val="000000"/>
+          <w:sz w:val="24"/>
+          <w:szCs w:val="24"/>
+        </w:rPr>
+      </w:pPr>
+      <w:r>
+        <w:rPr>
+          <w:rFonts w:eastAsia="Times New Roman" w:cstheme="minorHAnsi"/>
+          <w:color w:val="000000"/>
+          <w:sz w:val="24"/>
+          <w:szCs w:val="24"/>
+        </w:rPr>
+        <w:t>In your report, describe the features you tried and why you thought they would be useful. Explain which features you kept in your final system and why</w:t>
+      </w:r>
+      <w:r>
+        <w:rPr>
+          <w:rFonts w:eastAsia="Times New Roman" w:cstheme="minorHAnsi"/>
+          <w:color w:val="000000"/>
+          <w:sz w:val="24"/>
+          <w:szCs w:val="24"/>
+        </w:rPr>
+        <w:t xml:space="preserve"> you chose them over any you may have eliminated</w:t>
+      </w:r>
+      <w:r>
+        <w:rPr>
+          <w:rFonts w:eastAsia="Times New Roman" w:cstheme="minorHAnsi"/>
+          <w:color w:val="000000"/>
+          <w:sz w:val="24"/>
+          <w:szCs w:val="24"/>
         </w:rPr>
         <w:t>.</w:t>
       </w:r>
@@ -240,425 +283,353 @@
       <w:pPr>
         <w:spacing w:before="100" w:beforeAutospacing="1" w:after="100" w:afterAutospacing="1" w:line="240" w:lineRule="auto"/>
         <w:rPr>
-          <w:rFonts w:ascii="Times New Roman" w:eastAsia="Times New Roman" w:hAnsi="Times New Roman" w:cs="Times New Roman"/>
+          <w:rFonts w:eastAsia="Times New Roman" w:cstheme="minorHAnsi"/>
           <w:b/>
           <w:bCs/>
           <w:color w:val="000000"/>
-          <w:sz w:val="27"/>
-          <w:szCs w:val="27"/>
-        </w:rPr>
-      </w:pPr>
-      <w:r>
-        <w:rPr>
-          <w:rFonts w:ascii="Times New Roman" w:eastAsia="Times New Roman" w:hAnsi="Times New Roman" w:cs="Times New Roman"/>
+          <w:sz w:val="24"/>
+          <w:szCs w:val="24"/>
+        </w:rPr>
+      </w:pPr>
+      <w:r>
+        <w:rPr>
+          <w:rFonts w:eastAsia="Times New Roman" w:cstheme="minorHAnsi"/>
           <w:b/>
           <w:bCs/>
           <w:color w:val="000000"/>
-          <w:sz w:val="27"/>
-          <w:szCs w:val="27"/>
-        </w:rPr>
-        <w:t xml:space="preserve">Classifier Type </w:t>
-      </w:r>
-    </w:p>
-    <w:p>
-      <w:pPr>
-        <w:spacing w:before="100" w:beforeAutospacing="1" w:after="100" w:afterAutospacing="1" w:line="240" w:lineRule="auto"/>
-        <w:rPr>
-          <w:rFonts w:ascii="Times New Roman" w:eastAsia="Times New Roman" w:hAnsi="Times New Roman" w:cs="Times New Roman"/>
-          <w:bCs/>
-          <w:color w:val="000000"/>
-          <w:sz w:val="27"/>
-          <w:szCs w:val="27"/>
-        </w:rPr>
-      </w:pPr>
-      <w:r>
-        <w:rPr>
-          <w:rFonts w:ascii="Times New Roman" w:eastAsia="Times New Roman" w:hAnsi="Times New Roman" w:cs="Times New Roman"/>
-          <w:bCs/>
-          <w:color w:val="000000"/>
-          <w:sz w:val="27"/>
-          <w:szCs w:val="27"/>
-        </w:rPr>
-        <w:t xml:space="preserve">You will decide which </w:t>
-      </w:r>
-      <w:r>
-        <w:rPr>
-          <w:rFonts w:ascii="Times New Roman" w:eastAsia="Times New Roman" w:hAnsi="Times New Roman" w:cs="Times New Roman"/>
-          <w:bCs/>
-          <w:color w:val="000000"/>
-          <w:sz w:val="27"/>
-          <w:szCs w:val="27"/>
-        </w:rPr>
-        <w:t xml:space="preserve">type of classifier to use. </w:t>
-      </w:r>
-      <w:r>
-        <w:rPr>
-          <w:rFonts w:ascii="Times New Roman" w:eastAsia="Times New Roman" w:hAnsi="Times New Roman" w:cs="Times New Roman"/>
-          <w:bCs/>
-          <w:color w:val="000000"/>
-          <w:sz w:val="27"/>
-          <w:szCs w:val="27"/>
-        </w:rPr>
-        <w:t>Sticking with Naïve Bayes is fine, as is using the code from Ch.6 as a starting point. E</w:t>
-      </w:r>
-      <w:r>
-        <w:rPr>
-          <w:rFonts w:ascii="Times New Roman" w:eastAsia="Times New Roman" w:hAnsi="Times New Roman" w:cs="Times New Roman"/>
-          <w:bCs/>
-          <w:color w:val="000000"/>
-          <w:sz w:val="27"/>
-          <w:szCs w:val="27"/>
-        </w:rPr>
-        <w:t>xperiment</w:t>
-      </w:r>
-      <w:r>
-        <w:rPr>
-          <w:rFonts w:ascii="Times New Roman" w:eastAsia="Times New Roman" w:hAnsi="Times New Roman" w:cs="Times New Roman"/>
-          <w:bCs/>
-          <w:color w:val="000000"/>
-          <w:sz w:val="27"/>
-          <w:szCs w:val="27"/>
-        </w:rPr>
-        <w:t>ing</w:t>
-      </w:r>
-      <w:r>
-        <w:rPr>
-          <w:rFonts w:ascii="Times New Roman" w:eastAsia="Times New Roman" w:hAnsi="Times New Roman" w:cs="Times New Roman"/>
-          <w:bCs/>
-          <w:color w:val="000000"/>
-          <w:sz w:val="27"/>
-          <w:szCs w:val="27"/>
-        </w:rPr>
-        <w:t xml:space="preserve"> with different classifiers</w:t>
-      </w:r>
-      <w:r>
-        <w:rPr>
-          <w:rFonts w:ascii="Times New Roman" w:eastAsia="Times New Roman" w:hAnsi="Times New Roman" w:cs="Times New Roman"/>
-          <w:bCs/>
-          <w:color w:val="000000"/>
-          <w:sz w:val="27"/>
-          <w:szCs w:val="27"/>
-        </w:rPr>
-        <w:t xml:space="preserve"> will earn you 5-10 points of extra credit. If you do this</w:t>
-      </w:r>
-      <w:r>
-        <w:rPr>
-          <w:rFonts w:ascii="Times New Roman" w:eastAsia="Times New Roman" w:hAnsi="Times New Roman" w:cs="Times New Roman"/>
-          <w:bCs/>
-          <w:color w:val="000000"/>
-          <w:sz w:val="27"/>
-          <w:szCs w:val="27"/>
-        </w:rPr>
-        <w:t xml:space="preserve">, </w:t>
-      </w:r>
-      <w:r>
-        <w:rPr>
-          <w:rFonts w:ascii="Times New Roman" w:eastAsia="Times New Roman" w:hAnsi="Times New Roman" w:cs="Times New Roman"/>
-          <w:bCs/>
-          <w:color w:val="000000"/>
-          <w:sz w:val="27"/>
-          <w:szCs w:val="27"/>
-        </w:rPr>
-        <w:t>include the code from all the different classifiers you tried, but indicate which system is your final one. D</w:t>
-      </w:r>
-      <w:r>
-        <w:rPr>
-          <w:rFonts w:ascii="Times New Roman" w:eastAsia="Times New Roman" w:hAnsi="Times New Roman" w:cs="Times New Roman"/>
-          <w:bCs/>
-          <w:color w:val="000000"/>
-          <w:sz w:val="27"/>
-          <w:szCs w:val="27"/>
-        </w:rPr>
-        <w:t xml:space="preserve">escribe </w:t>
-      </w:r>
-      <w:r>
-        <w:rPr>
-          <w:rFonts w:ascii="Times New Roman" w:eastAsia="Times New Roman" w:hAnsi="Times New Roman" w:cs="Times New Roman"/>
-          <w:bCs/>
-          <w:color w:val="000000"/>
-          <w:sz w:val="27"/>
-          <w:szCs w:val="27"/>
-        </w:rPr>
-        <w:t>what you did</w:t>
-      </w:r>
-      <w:r>
-        <w:rPr>
-          <w:rFonts w:ascii="Times New Roman" w:eastAsia="Times New Roman" w:hAnsi="Times New Roman" w:cs="Times New Roman"/>
-          <w:bCs/>
-          <w:color w:val="000000"/>
-          <w:sz w:val="27"/>
-          <w:szCs w:val="27"/>
-        </w:rPr>
-        <w:t xml:space="preserve"> in your report</w:t>
-      </w:r>
-      <w:r>
-        <w:rPr>
-          <w:rFonts w:ascii="Times New Roman" w:eastAsia="Times New Roman" w:hAnsi="Times New Roman" w:cs="Times New Roman"/>
-          <w:bCs/>
-          <w:color w:val="000000"/>
-          <w:sz w:val="27"/>
-          <w:szCs w:val="27"/>
-        </w:rPr>
-        <w:t xml:space="preserve"> and include the results from using each classifier</w:t>
-      </w:r>
-      <w:r>
-        <w:rPr>
-          <w:rFonts w:ascii="Times New Roman" w:eastAsia="Times New Roman" w:hAnsi="Times New Roman" w:cs="Times New Roman"/>
-          <w:bCs/>
-          <w:color w:val="000000"/>
-          <w:sz w:val="27"/>
-          <w:szCs w:val="27"/>
-        </w:rPr>
-        <w:t xml:space="preserve">. </w:t>
-      </w:r>
-    </w:p>
-    <w:p>
-      <w:pPr>
-        <w:spacing w:before="100" w:beforeAutospacing="1" w:after="100" w:afterAutospacing="1" w:line="240" w:lineRule="auto"/>
-        <w:rPr>
-          <w:rFonts w:ascii="Times New Roman" w:eastAsia="Times New Roman" w:hAnsi="Times New Roman" w:cs="Times New Roman"/>
+          <w:sz w:val="24"/>
+          <w:szCs w:val="24"/>
+        </w:rPr>
+        <w:t>Evaluation</w:t>
+      </w:r>
+    </w:p>
+    <w:p>
+      <w:pPr>
+        <w:spacing w:before="100" w:beforeAutospacing="1" w:after="100" w:afterAutospacing="1" w:line="240" w:lineRule="auto"/>
+        <w:rPr>
+          <w:rFonts w:eastAsia="Times New Roman" w:cstheme="minorHAnsi"/>
+          <w:bCs/>
+          <w:color w:val="000000"/>
+          <w:sz w:val="24"/>
+          <w:szCs w:val="24"/>
+        </w:rPr>
+      </w:pPr>
+      <w:r>
+        <w:rPr>
+          <w:rFonts w:eastAsia="Times New Roman" w:cstheme="minorHAnsi"/>
+          <w:bCs/>
+          <w:color w:val="000000"/>
+          <w:sz w:val="24"/>
+          <w:szCs w:val="24"/>
+        </w:rPr>
+        <w:t>Use 10-fold cross validation on the Movie Reviews Corpus, outputting the average accuracy to the screen and including the results in your report. You can earn an extra 3 points of extra credit if, in addition to accuracy, you report precision and recall and an F1-score. Your output should report accuracy as a decimal to 3 digits, as follows:</w:t>
+      </w:r>
+    </w:p>
+    <w:p>
+      <w:pPr>
+        <w:spacing w:before="100" w:beforeAutospacing="1" w:after="100" w:afterAutospacing="1" w:line="240" w:lineRule="auto"/>
+        <w:rPr>
+          <w:rFonts w:eastAsia="Times New Roman" w:cstheme="minorHAnsi"/>
+          <w:bCs/>
+          <w:color w:val="000000"/>
+          <w:sz w:val="24"/>
+          <w:szCs w:val="24"/>
+        </w:rPr>
+      </w:pPr>
+      <w:r>
+        <w:rPr>
+          <w:rFonts w:eastAsia="Times New Roman" w:cstheme="minorHAnsi"/>
+          <w:bCs/>
+          <w:color w:val="000000"/>
+          <w:sz w:val="24"/>
+          <w:szCs w:val="24"/>
+        </w:rPr>
+        <w:t>Accuracy: .000</w:t>
+      </w:r>
+    </w:p>
+    <w:p>
+      <w:pPr>
+        <w:spacing w:before="100" w:beforeAutospacing="1" w:after="100" w:afterAutospacing="1" w:line="240" w:lineRule="auto"/>
+        <w:rPr>
+          <w:rFonts w:eastAsia="Times New Roman" w:cstheme="minorHAnsi"/>
+          <w:bCs/>
+          <w:color w:val="000000"/>
+          <w:sz w:val="24"/>
+          <w:szCs w:val="24"/>
+        </w:rPr>
+      </w:pPr>
+      <w:r>
+        <w:rPr>
+          <w:rFonts w:eastAsia="Times New Roman" w:cstheme="minorHAnsi"/>
+          <w:bCs/>
+          <w:color w:val="000000"/>
+          <w:sz w:val="24"/>
+          <w:szCs w:val="24"/>
+        </w:rPr>
+        <w:t>If you do the extra credit, add an additional line to the output as follows:</w:t>
+      </w:r>
+    </w:p>
+    <w:p>
+      <w:pPr>
+        <w:spacing w:before="100" w:beforeAutospacing="1" w:after="100" w:afterAutospacing="1" w:line="240" w:lineRule="auto"/>
+        <w:rPr>
+          <w:rFonts w:eastAsia="Times New Roman" w:cstheme="minorHAnsi"/>
+          <w:color w:val="000000"/>
+          <w:sz w:val="24"/>
+          <w:szCs w:val="24"/>
+        </w:rPr>
+      </w:pPr>
+      <w:r>
+        <w:rPr>
+          <w:rFonts w:eastAsia="Times New Roman" w:cstheme="minorHAnsi"/>
+          <w:bCs/>
+          <w:color w:val="000000"/>
+          <w:sz w:val="24"/>
+          <w:szCs w:val="24"/>
+        </w:rPr>
+        <w:t>Precision: .000; Recall: .000; F1: .000</w:t>
+      </w:r>
+    </w:p>
+    <w:p>
+      <w:pPr>
+        <w:spacing w:before="100" w:beforeAutospacing="1" w:after="100" w:afterAutospacing="1" w:line="240" w:lineRule="auto"/>
+        <w:rPr>
+          <w:rFonts w:eastAsia="Times New Roman" w:cstheme="minorHAnsi"/>
+          <w:color w:val="000000"/>
+          <w:sz w:val="24"/>
+          <w:szCs w:val="24"/>
+        </w:rPr>
+      </w:pPr>
+      <w:r>
+        <w:rPr>
+          <w:rFonts w:eastAsia="Times New Roman" w:cstheme="minorHAnsi"/>
           <w:b/>
           <w:bCs/>
           <w:color w:val="000000"/>
-          <w:sz w:val="27"/>
-          <w:szCs w:val="27"/>
-        </w:rPr>
-      </w:pPr>
-      <w:r>
-        <w:rPr>
-          <w:rFonts w:ascii="Times New Roman" w:eastAsia="Times New Roman" w:hAnsi="Times New Roman" w:cs="Times New Roman"/>
+          <w:sz w:val="24"/>
+          <w:szCs w:val="24"/>
+        </w:rPr>
+        <w:lastRenderedPageBreak/>
+        <w:t>What to hand in and when</w:t>
+      </w:r>
+    </w:p>
+    <w:p>
+      <w:pPr>
+        <w:spacing w:before="100" w:beforeAutospacing="1" w:after="100" w:afterAutospacing="1" w:line="240" w:lineRule="auto"/>
+        <w:rPr>
+          <w:rFonts w:eastAsia="Times New Roman" w:cstheme="minorHAnsi"/>
+          <w:color w:val="000000"/>
+          <w:sz w:val="24"/>
+          <w:szCs w:val="24"/>
+        </w:rPr>
+      </w:pPr>
+      <w:r>
+        <w:rPr>
+          <w:rFonts w:eastAsia="Times New Roman" w:cstheme="minorHAnsi"/>
+          <w:color w:val="000000"/>
+          <w:sz w:val="24"/>
+          <w:szCs w:val="24"/>
+        </w:rPr>
+        <w:t>By 11:30 p.m., Friday, April 28, turn in your code to the Dropbox, along with a pdf of your report.  Your code should output an average accuracy for your 10-fold cross validation directly to the screen</w:t>
+      </w:r>
+      <w:r>
+        <w:rPr>
+          <w:rFonts w:eastAsia="Times New Roman" w:cstheme="minorHAnsi"/>
+          <w:color w:val="000000"/>
+          <w:sz w:val="24"/>
+          <w:szCs w:val="24"/>
+        </w:rPr>
+        <w:t>, as describe above</w:t>
+      </w:r>
+      <w:r>
+        <w:rPr>
+          <w:rFonts w:eastAsia="Times New Roman" w:cstheme="minorHAnsi"/>
+          <w:color w:val="000000"/>
+          <w:sz w:val="24"/>
+          <w:szCs w:val="24"/>
+        </w:rPr>
+        <w:t xml:space="preserve">. Name your program </w:t>
+      </w:r>
+      <w:r>
+        <w:rPr>
+          <w:rFonts w:eastAsia="Times New Roman" w:cstheme="minorHAnsi"/>
           <w:b/>
-          <w:bCs/>
-          <w:color w:val="000000"/>
-          <w:sz w:val="27"/>
-          <w:szCs w:val="27"/>
-        </w:rPr>
-        <w:t>Features</w:t>
-      </w:r>
-    </w:p>
-    <w:p>
-      <w:pPr>
-        <w:spacing w:before="100" w:beforeAutospacing="1" w:after="100" w:afterAutospacing="1" w:line="240" w:lineRule="auto"/>
-        <w:rPr>
-          <w:rFonts w:ascii="Times New Roman" w:eastAsia="Times New Roman" w:hAnsi="Times New Roman" w:cs="Times New Roman"/>
-          <w:color w:val="000000"/>
-          <w:sz w:val="27"/>
-          <w:szCs w:val="27"/>
-        </w:rPr>
-      </w:pPr>
-      <w:r>
-        <w:rPr>
-          <w:rFonts w:ascii="Times New Roman" w:eastAsia="Times New Roman" w:hAnsi="Times New Roman" w:cs="Times New Roman"/>
-          <w:bCs/>
-          <w:color w:val="000000"/>
-          <w:sz w:val="27"/>
-          <w:szCs w:val="27"/>
-        </w:rPr>
-        <w:t xml:space="preserve">You will also decide which features to use, but you should experiment with </w:t>
-      </w:r>
-      <w:r>
-        <w:rPr>
-          <w:rFonts w:ascii="Times New Roman" w:eastAsia="Times New Roman" w:hAnsi="Times New Roman" w:cs="Times New Roman"/>
-          <w:bCs/>
-          <w:color w:val="000000"/>
-          <w:sz w:val="27"/>
-          <w:szCs w:val="27"/>
-        </w:rPr>
-        <w:t xml:space="preserve">at </w:t>
-      </w:r>
-      <w:r>
-        <w:rPr>
-          <w:rFonts w:ascii="Times New Roman" w:eastAsia="Times New Roman" w:hAnsi="Times New Roman" w:cs="Times New Roman"/>
-          <w:bCs/>
-          <w:color w:val="000000"/>
-          <w:sz w:val="27"/>
-          <w:szCs w:val="27"/>
-        </w:rPr>
-        <w:t xml:space="preserve">least two types of features not described in Ch. 6, Sect. 1.3. </w:t>
-      </w:r>
-      <w:r>
-        <w:rPr>
-          <w:rFonts w:ascii="Times New Roman" w:eastAsia="Times New Roman" w:hAnsi="Times New Roman" w:cs="Times New Roman"/>
-          <w:color w:val="000000"/>
-          <w:sz w:val="27"/>
-          <w:szCs w:val="27"/>
-        </w:rPr>
-        <w:t>In your report, describe the features you tried and why you thought they would be useful. Explain which features you kept in your final system and why.</w:t>
-      </w:r>
-    </w:p>
-    <w:p>
-      <w:pPr>
-        <w:spacing w:before="100" w:beforeAutospacing="1" w:after="100" w:afterAutospacing="1" w:line="240" w:lineRule="auto"/>
-        <w:rPr>
-          <w:rFonts w:ascii="Times New Roman" w:eastAsia="Times New Roman" w:hAnsi="Times New Roman" w:cs="Times New Roman"/>
-          <w:b/>
-          <w:bCs/>
-          <w:color w:val="000000"/>
-          <w:sz w:val="27"/>
-          <w:szCs w:val="27"/>
-        </w:rPr>
-      </w:pPr>
-      <w:r>
-        <w:rPr>
-          <w:rFonts w:ascii="Times New Roman" w:eastAsia="Times New Roman" w:hAnsi="Times New Roman" w:cs="Times New Roman"/>
-          <w:b/>
-          <w:bCs/>
-          <w:color w:val="000000"/>
-          <w:sz w:val="27"/>
-          <w:szCs w:val="27"/>
-        </w:rPr>
-        <w:t>Evaluation</w:t>
-      </w:r>
-    </w:p>
-    <w:p>
-      <w:pPr>
-        <w:spacing w:before="100" w:beforeAutospacing="1" w:after="100" w:afterAutospacing="1" w:line="240" w:lineRule="auto"/>
-        <w:rPr>
-          <w:rFonts w:ascii="Times New Roman" w:eastAsia="Times New Roman" w:hAnsi="Times New Roman" w:cs="Times New Roman"/>
-          <w:color w:val="000000"/>
-          <w:sz w:val="27"/>
-          <w:szCs w:val="27"/>
-        </w:rPr>
-      </w:pPr>
-      <w:r>
-        <w:rPr>
-          <w:rFonts w:ascii="Times New Roman" w:eastAsia="Times New Roman" w:hAnsi="Times New Roman" w:cs="Times New Roman"/>
-          <w:bCs/>
-          <w:color w:val="000000"/>
-          <w:sz w:val="27"/>
-          <w:szCs w:val="27"/>
-        </w:rPr>
-        <w:t>Use 10-fold cross validation on the Movie Reviews Corpus, including the results in your report.</w:t>
-      </w:r>
-    </w:p>
-    <w:p>
-      <w:pPr>
-        <w:spacing w:before="100" w:beforeAutospacing="1" w:after="100" w:afterAutospacing="1" w:line="240" w:lineRule="auto"/>
-        <w:rPr>
-          <w:rFonts w:ascii="Times New Roman" w:eastAsia="Times New Roman" w:hAnsi="Times New Roman" w:cs="Times New Roman"/>
-          <w:color w:val="000000"/>
-          <w:sz w:val="27"/>
-          <w:szCs w:val="27"/>
-        </w:rPr>
-      </w:pPr>
-      <w:r>
-        <w:rPr>
-          <w:rFonts w:ascii="Times New Roman" w:eastAsia="Times New Roman" w:hAnsi="Times New Roman" w:cs="Times New Roman"/>
-          <w:b/>
-          <w:bCs/>
-          <w:color w:val="000000"/>
-          <w:sz w:val="27"/>
-          <w:szCs w:val="27"/>
-        </w:rPr>
-        <w:t>What to hand in</w:t>
-      </w:r>
-      <w:r>
-        <w:rPr>
-          <w:rFonts w:ascii="Times New Roman" w:eastAsia="Times New Roman" w:hAnsi="Times New Roman" w:cs="Times New Roman"/>
-          <w:b/>
-          <w:bCs/>
-          <w:color w:val="000000"/>
-          <w:sz w:val="27"/>
-          <w:szCs w:val="27"/>
-        </w:rPr>
-        <w:t xml:space="preserve"> and when</w:t>
-      </w:r>
-    </w:p>
-    <w:p>
-      <w:pPr>
-        <w:spacing w:before="100" w:beforeAutospacing="1" w:after="100" w:afterAutospacing="1" w:line="240" w:lineRule="auto"/>
-        <w:rPr>
-          <w:rFonts w:ascii="Times New Roman" w:eastAsia="Times New Roman" w:hAnsi="Times New Roman" w:cs="Times New Roman"/>
-          <w:color w:val="000000"/>
-          <w:sz w:val="27"/>
-          <w:szCs w:val="27"/>
-        </w:rPr>
-      </w:pPr>
-      <w:r>
-        <w:rPr>
-          <w:rFonts w:ascii="Times New Roman" w:eastAsia="Times New Roman" w:hAnsi="Times New Roman" w:cs="Times New Roman"/>
-          <w:color w:val="000000"/>
-          <w:sz w:val="27"/>
-          <w:szCs w:val="27"/>
-        </w:rPr>
-        <w:t xml:space="preserve">By </w:t>
-      </w:r>
-      <w:r>
-        <w:rPr>
-          <w:rFonts w:ascii="Times New Roman" w:eastAsia="Times New Roman" w:hAnsi="Times New Roman" w:cs="Times New Roman"/>
-          <w:color w:val="000000"/>
-          <w:sz w:val="27"/>
-          <w:szCs w:val="27"/>
-        </w:rPr>
-        <w:t xml:space="preserve">11:30 p.m., </w:t>
-      </w:r>
-      <w:r>
-        <w:rPr>
-          <w:rFonts w:ascii="Times New Roman" w:eastAsia="Times New Roman" w:hAnsi="Times New Roman" w:cs="Times New Roman"/>
-          <w:color w:val="000000"/>
-          <w:sz w:val="27"/>
-          <w:szCs w:val="27"/>
-        </w:rPr>
-        <w:t>Thursday, April 28</w:t>
+          <w:color w:val="000000"/>
+          <w:sz w:val="24"/>
+          <w:szCs w:val="24"/>
+        </w:rPr>
+        <w:t>Lastname_PA4_final.py</w:t>
+      </w:r>
+      <w:r>
+        <w:rPr>
+          <w:rFonts w:eastAsia="Times New Roman" w:cstheme="minorHAnsi"/>
+          <w:color w:val="000000"/>
+          <w:sz w:val="24"/>
+          <w:szCs w:val="24"/>
+        </w:rPr>
+        <w:t>. You may upload to the Dropbox separate code that did not get used in the final version (such as code using different classifiers)</w:t>
+      </w:r>
+      <w:r>
+        <w:rPr>
+          <w:rFonts w:eastAsia="Times New Roman" w:cstheme="minorHAnsi"/>
+          <w:color w:val="000000"/>
+          <w:sz w:val="24"/>
+          <w:szCs w:val="24"/>
+        </w:rPr>
+        <w:t xml:space="preserve">, but </w:t>
+      </w:r>
+      <w:r>
+        <w:rPr>
+          <w:rFonts w:eastAsia="Times New Roman" w:cstheme="minorHAnsi"/>
+          <w:color w:val="000000"/>
+          <w:sz w:val="24"/>
+          <w:szCs w:val="24"/>
+        </w:rPr>
+        <w:t>name them something different</w:t>
+      </w:r>
+      <w:r>
+        <w:rPr>
+          <w:rFonts w:eastAsia="Times New Roman" w:cstheme="minorHAnsi"/>
+          <w:color w:val="000000"/>
+          <w:sz w:val="24"/>
+          <w:szCs w:val="24"/>
+        </w:rPr>
+        <w:t>. Have your program run as follows:</w:t>
+      </w:r>
+    </w:p>
+    <w:p>
+      <w:pPr>
+        <w:spacing w:before="100" w:beforeAutospacing="1" w:after="100" w:afterAutospacing="1" w:line="240" w:lineRule="auto"/>
+        <w:rPr>
+          <w:rFonts w:eastAsia="Times New Roman" w:cstheme="minorHAnsi"/>
+          <w:color w:val="000000"/>
+          <w:sz w:val="24"/>
+          <w:szCs w:val="24"/>
+        </w:rPr>
+      </w:pPr>
+      <w:r>
+        <w:rPr>
+          <w:rFonts w:eastAsia="Times New Roman" w:cstheme="minorHAnsi"/>
+          <w:color w:val="000000"/>
+          <w:sz w:val="24"/>
+          <w:szCs w:val="24"/>
+        </w:rPr>
+        <w:t>python Lastname_PA4_final.py training_file.txt</w:t>
+      </w:r>
+    </w:p>
+    <w:p>
+      <w:pPr>
+        <w:shd w:val="clear" w:color="auto" w:fill="FFFFFF"/>
+        <w:spacing w:after="240"/>
+        <w:rPr>
+          <w:rFonts w:eastAsia="Times New Roman" w:cstheme="minorHAnsi"/>
+          <w:color w:val="222222"/>
+          <w:sz w:val="24"/>
+          <w:szCs w:val="24"/>
+        </w:rPr>
+      </w:pPr>
+      <w:r>
+        <w:rPr>
+          <w:rFonts w:eastAsia="Times New Roman" w:cstheme="minorHAnsi"/>
+          <w:color w:val="000000"/>
+          <w:sz w:val="24"/>
+          <w:szCs w:val="24"/>
+        </w:rPr>
+        <w:t>If your program uses supplementary files, have your program read them in from the same directory</w:t>
+      </w:r>
+      <w:r>
+        <w:rPr>
+          <w:rFonts w:eastAsia="Times New Roman" w:cstheme="minorHAnsi"/>
+          <w:color w:val="222222"/>
+          <w:sz w:val="24"/>
+          <w:szCs w:val="24"/>
+        </w:rPr>
+        <w:t xml:space="preserve"> as the "_final.py" file. So, if you have a file like "sentiment.txt", </w:t>
+      </w:r>
+      <w:r>
+        <w:rPr>
+          <w:rFonts w:eastAsia="Times New Roman" w:cstheme="minorHAnsi"/>
+          <w:color w:val="222222"/>
+          <w:sz w:val="24"/>
+          <w:szCs w:val="24"/>
+        </w:rPr>
+        <w:t>code</w:t>
       </w:r>
       <w:bookmarkStart w:id="0" w:name="_GoBack"/>
       <w:bookmarkEnd w:id="0"/>
       <w:r>
         <w:rPr>
-          <w:rFonts w:ascii="Times New Roman" w:eastAsia="Times New Roman" w:hAnsi="Times New Roman" w:cs="Times New Roman"/>
-          <w:color w:val="000000"/>
-          <w:sz w:val="27"/>
-          <w:szCs w:val="27"/>
-        </w:rPr>
-        <w:t>,</w:t>
-      </w:r>
-      <w:r>
-        <w:rPr>
-          <w:rFonts w:ascii="Times New Roman" w:eastAsia="Times New Roman" w:hAnsi="Times New Roman" w:cs="Times New Roman"/>
-          <w:color w:val="000000"/>
-          <w:sz w:val="27"/>
-          <w:szCs w:val="27"/>
-        </w:rPr>
-        <w:t xml:space="preserve"> turn in your code</w:t>
-      </w:r>
-      <w:r>
-        <w:rPr>
-          <w:rFonts w:ascii="Times New Roman" w:eastAsia="Times New Roman" w:hAnsi="Times New Roman" w:cs="Times New Roman"/>
-          <w:color w:val="000000"/>
-          <w:sz w:val="27"/>
-          <w:szCs w:val="27"/>
-        </w:rPr>
-        <w:t xml:space="preserve"> to the Dropbox</w:t>
-      </w:r>
-      <w:r>
-        <w:rPr>
-          <w:rFonts w:ascii="Times New Roman" w:eastAsia="Times New Roman" w:hAnsi="Times New Roman" w:cs="Times New Roman"/>
-          <w:color w:val="000000"/>
-          <w:sz w:val="27"/>
-          <w:szCs w:val="27"/>
-        </w:rPr>
-        <w:t xml:space="preserve">, along with </w:t>
-      </w:r>
-      <w:r>
-        <w:rPr>
-          <w:rFonts w:ascii="Times New Roman" w:eastAsia="Times New Roman" w:hAnsi="Times New Roman" w:cs="Times New Roman"/>
-          <w:color w:val="000000"/>
-          <w:sz w:val="27"/>
-          <w:szCs w:val="27"/>
-        </w:rPr>
-        <w:t>a pdf of your report</w:t>
-      </w:r>
-      <w:r>
-        <w:rPr>
-          <w:rFonts w:ascii="Times New Roman" w:eastAsia="Times New Roman" w:hAnsi="Times New Roman" w:cs="Times New Roman"/>
-          <w:color w:val="000000"/>
-          <w:sz w:val="27"/>
-          <w:szCs w:val="27"/>
-        </w:rPr>
-        <w:t>.  </w:t>
-      </w:r>
-    </w:p>
-    <w:p/>
+          <w:rFonts w:eastAsia="Times New Roman" w:cstheme="minorHAnsi"/>
+          <w:color w:val="222222"/>
+          <w:sz w:val="24"/>
+          <w:szCs w:val="24"/>
+        </w:rPr>
+        <w:t xml:space="preserve"> something like</w:t>
+      </w:r>
+    </w:p>
+    <w:p>
+      <w:pPr>
+        <w:shd w:val="clear" w:color="auto" w:fill="FFFFFF"/>
+        <w:spacing w:after="0" w:line="240" w:lineRule="auto"/>
+        <w:rPr>
+          <w:rFonts w:eastAsia="Times New Roman" w:cstheme="minorHAnsi"/>
+          <w:color w:val="222222"/>
+          <w:sz w:val="24"/>
+          <w:szCs w:val="24"/>
+        </w:rPr>
+      </w:pPr>
+      <w:r>
+        <w:rPr>
+          <w:rFonts w:eastAsia="Times New Roman" w:cstheme="minorHAnsi"/>
+          <w:color w:val="222222"/>
+          <w:sz w:val="24"/>
+          <w:szCs w:val="24"/>
+        </w:rPr>
+        <w:t>with open("sentiment.txt",'r') as f:</w:t>
+      </w:r>
+    </w:p>
+    <w:p>
+      <w:pPr>
+        <w:shd w:val="clear" w:color="auto" w:fill="FFFFFF"/>
+        <w:spacing w:after="240" w:line="240" w:lineRule="auto"/>
+        <w:rPr>
+          <w:rFonts w:eastAsia="Times New Roman" w:cstheme="minorHAnsi"/>
+          <w:color w:val="222222"/>
+          <w:sz w:val="24"/>
+          <w:szCs w:val="24"/>
+        </w:rPr>
+      </w:pPr>
+      <w:r>
+        <w:rPr>
+          <w:rFonts w:eastAsia="Times New Roman" w:cstheme="minorHAnsi"/>
+          <w:color w:val="222222"/>
+          <w:sz w:val="24"/>
+          <w:szCs w:val="24"/>
+        </w:rPr>
+        <w:t>      &lt;do stuff&gt;</w:t>
+      </w:r>
+    </w:p>
+    <w:p>
+      <w:pPr>
+        <w:shd w:val="clear" w:color="auto" w:fill="FFFFFF"/>
+        <w:spacing w:after="0" w:line="240" w:lineRule="auto"/>
+        <w:rPr>
+          <w:rFonts w:eastAsia="Times New Roman" w:cstheme="minorHAnsi"/>
+          <w:color w:val="222222"/>
+          <w:sz w:val="24"/>
+          <w:szCs w:val="24"/>
+        </w:rPr>
+      </w:pPr>
+      <w:r>
+        <w:rPr>
+          <w:rFonts w:eastAsia="Times New Roman" w:cstheme="minorHAnsi"/>
+          <w:color w:val="222222"/>
+          <w:sz w:val="24"/>
+          <w:szCs w:val="24"/>
+        </w:rPr>
+        <w:t>Do not use any subfolders.</w:t>
+      </w:r>
+    </w:p>
     <w:sectPr>
       <w:pgSz w:w="12240" w:h="15840"/>
       <w:pgMar w:top="1440" w:right="1440" w:bottom="1440" w:left="1440" w:header="720" w:footer="720" w:gutter="0"/>
@@ -962,7 +933,7 @@
     <w:lsdException w:name="Table Web 2" w:semiHidden="1" w:unhideWhenUsed="1"/>
     <w:lsdException w:name="Table Web 3" w:semiHidden="1" w:unhideWhenUsed="1"/>
     <w:lsdException w:name="Balloon Text" w:semiHidden="1" w:unhideWhenUsed="1"/>
-    <w:lsdException w:name="Table Grid" w:semiHidden="1" w:uiPriority="59" w:unhideWhenUsed="1"/>
+    <w:lsdException w:name="Table Grid" w:uiPriority="59"/>
     <w:lsdException w:name="Table Theme" w:semiHidden="1" w:unhideWhenUsed="1"/>
     <w:lsdException w:name="Placeholder Text" w:semiHidden="1"/>
     <w:lsdException w:name="No Spacing" w:uiPriority="1" w:qFormat="1"/>

</xml_diff>